<commit_message>
Misc Related File Updates
</commit_message>
<xml_diff>
--- a/BubbleScout/ProgramPlanning.docx
+++ b/BubbleScout/ProgramPlanning.docx
@@ -1046,7 +1046,7 @@
                       <w:b/>
                       <w:sz w:val="28"/>
                     </w:rPr>
-                    <w:t>GO</w:t>
+                    <w:t>Select Images</w:t>
                   </w:r>
                 </w:p>
               </w:txbxContent>
@@ -1073,7 +1073,19 @@
                     <w:rPr>
                       <w:sz w:val="28"/>
                     </w:rPr>
-                    <w:t xml:space="preserve">Excel File </w:t>
+                    <w:t xml:space="preserve">Excel </w:t>
+                  </w:r>
+                  <w:r>
+                    <w:rPr>
+                      <w:sz w:val="28"/>
+                    </w:rPr>
+                    <w:t xml:space="preserve">(output) </w:t>
+                  </w:r>
+                  <w:r>
+                    <w:rPr>
+                      <w:sz w:val="28"/>
+                    </w:rPr>
+                    <w:t xml:space="preserve">File </w:t>
                   </w:r>
                   <w:r>
                     <w:rPr>
@@ -1108,30 +1120,6 @@
                       <w:sz w:val="28"/>
                     </w:rPr>
                   </w:pPr>
-                  <w:r>
-                    <w:rPr>
-                      <w:sz w:val="28"/>
-                    </w:rPr>
-                    <w:t>Image Folder</w:t>
-                  </w:r>
-                  <w:r>
-                    <w:rPr>
-                      <w:sz w:val="28"/>
-                    </w:rPr>
-                    <w:t xml:space="preserve"> </w:t>
-                  </w:r>
-                  <w:r>
-                    <w:rPr>
-                      <w:sz w:val="28"/>
-                    </w:rPr>
-                    <w:t>location</w:t>
-                  </w:r>
-                  <w:r>
-                    <w:rPr>
-                      <w:sz w:val="28"/>
-                    </w:rPr>
-                    <w:t>:</w:t>
-                  </w:r>
                 </w:p>
               </w:txbxContent>
             </v:textbox>
@@ -1637,6 +1625,7 @@
   <w:style w:type="character" w:default="1" w:styleId="DefaultParagraphFont">
     <w:name w:val="Default Paragraph Font"/>
     <w:uiPriority w:val="1"/>
+    <w:semiHidden/>
     <w:unhideWhenUsed/>
   </w:style>
   <w:style w:type="table" w:default="1" w:styleId="TableNormal">

</xml_diff>